<commit_message>
Added 'Cha-ching' sound-bite to res/raw directory
</commit_message>
<xml_diff>
--- a/Android Dev Final-System Requirements.docx
+++ b/Android Dev Final-System Requirements.docx
@@ -1683,16 +1683,7 @@
                 <w:sz w:val="24"/>
                 <w:szCs w:val="24"/>
               </w:rPr>
-              <w:t xml:space="preserve">Enter </w:t>
-            </w:r>
-            <w:r>
-              <w:rPr>
-                <w:rFonts w:ascii="inherit" w:eastAsia="Times New Roman" w:hAnsi="inherit" w:cs="Times New Roman"/>
-                <w:color w:val="000000"/>
-                <w:sz w:val="24"/>
-                <w:szCs w:val="24"/>
-              </w:rPr>
-              <w:t>Username</w:t>
+              <w:t>Enter Username</w:t>
             </w:r>
             <w:r>
               <w:rPr>
@@ -3569,8 +3560,10 @@
                 <w:sz w:val="27"/>
                 <w:szCs w:val="27"/>
               </w:rPr>
-              <w:t xml:space="preserve">ser </w:t>
-            </w:r>
+              <w:t>se</w:t>
+            </w:r>
+            <w:bookmarkStart w:id="0" w:name="_GoBack"/>
+            <w:bookmarkEnd w:id="0"/>
             <w:r>
               <w:rPr>
                 <w:rFonts w:ascii="inherit" w:eastAsia="Times New Roman" w:hAnsi="inherit" w:cs="Times New Roman"/>
@@ -3580,7 +3573,7 @@
                 <w:sz w:val="27"/>
                 <w:szCs w:val="27"/>
               </w:rPr>
-              <w:t>C</w:t>
+              <w:t xml:space="preserve"> </w:t>
             </w:r>
             <w:r>
               <w:rPr>
@@ -3591,7 +3584,7 @@
                 <w:sz w:val="27"/>
                 <w:szCs w:val="27"/>
               </w:rPr>
-              <w:t xml:space="preserve">ase </w:t>
+              <w:t>C</w:t>
             </w:r>
             <w:r>
               <w:rPr>
@@ -3602,7 +3595,7 @@
                 <w:sz w:val="27"/>
                 <w:szCs w:val="27"/>
               </w:rPr>
-              <w:t>3</w:t>
+              <w:t xml:space="preserve">ase </w:t>
             </w:r>
             <w:r>
               <w:rPr>
@@ -3613,7 +3606,7 @@
                 <w:sz w:val="27"/>
                 <w:szCs w:val="27"/>
               </w:rPr>
-              <w:t>:</w:t>
+              <w:t>3</w:t>
             </w:r>
             <w:r>
               <w:rPr>
@@ -3624,7 +3617,7 @@
                 <w:sz w:val="27"/>
                 <w:szCs w:val="27"/>
               </w:rPr>
-              <w:t xml:space="preserve"> </w:t>
+              <w:t>:</w:t>
             </w:r>
             <w:r>
               <w:rPr>
@@ -3635,6 +3628,17 @@
                 <w:sz w:val="27"/>
                 <w:szCs w:val="27"/>
               </w:rPr>
+              <w:t xml:space="preserve"> </w:t>
+            </w:r>
+            <w:r>
+              <w:rPr>
+                <w:rFonts w:ascii="inherit" w:eastAsia="Times New Roman" w:hAnsi="inherit" w:cs="Times New Roman"/>
+                <w:b/>
+                <w:bCs/>
+                <w:color w:val="000000"/>
+                <w:sz w:val="27"/>
+                <w:szCs w:val="27"/>
+              </w:rPr>
               <w:t>Login - Password</w:t>
             </w:r>
             <w:r>
@@ -3955,25 +3959,7 @@
                 <w:sz w:val="24"/>
                 <w:szCs w:val="24"/>
               </w:rPr>
-              <w:t xml:space="preserve">r their </w:t>
-            </w:r>
-            <w:r>
-              <w:rPr>
-                <w:rFonts w:ascii="inherit" w:eastAsia="Times New Roman" w:hAnsi="inherit" w:cs="Times New Roman"/>
-                <w:color w:val="000000"/>
-                <w:sz w:val="24"/>
-                <w:szCs w:val="24"/>
-              </w:rPr>
-              <w:t>Password</w:t>
-            </w:r>
-            <w:r>
-              <w:rPr>
-                <w:rFonts w:ascii="inherit" w:eastAsia="Times New Roman" w:hAnsi="inherit" w:cs="Times New Roman"/>
-                <w:color w:val="000000"/>
-                <w:sz w:val="24"/>
-                <w:szCs w:val="24"/>
-              </w:rPr>
-              <w:t xml:space="preserve"> Credential</w:t>
+              <w:t>r their Password Credential</w:t>
             </w:r>
           </w:p>
         </w:tc>
@@ -4355,25 +4341,7 @@
                 <w:sz w:val="24"/>
                 <w:szCs w:val="24"/>
               </w:rPr>
-              <w:t xml:space="preserve">Student taps on </w:t>
-            </w:r>
-            <w:r>
-              <w:rPr>
-                <w:rFonts w:ascii="inherit" w:eastAsia="Times New Roman" w:hAnsi="inherit" w:cs="Times New Roman"/>
-                <w:color w:val="000000"/>
-                <w:sz w:val="24"/>
-                <w:szCs w:val="24"/>
-              </w:rPr>
-              <w:t>Password</w:t>
-            </w:r>
-            <w:r>
-              <w:rPr>
-                <w:rFonts w:ascii="inherit" w:eastAsia="Times New Roman" w:hAnsi="inherit" w:cs="Times New Roman"/>
-                <w:color w:val="000000"/>
-                <w:sz w:val="24"/>
-                <w:szCs w:val="24"/>
-              </w:rPr>
-              <w:t xml:space="preserve"> (</w:t>
+              <w:t>Student taps on Password (</w:t>
             </w:r>
             <w:proofErr w:type="spellStart"/>
             <w:r>
@@ -4484,25 +4452,7 @@
                 <w:sz w:val="24"/>
                 <w:szCs w:val="24"/>
               </w:rPr>
-              <w:t xml:space="preserve">Student successfully enters their </w:t>
-            </w:r>
-            <w:r>
-              <w:rPr>
-                <w:rFonts w:ascii="inherit" w:eastAsia="Times New Roman" w:hAnsi="inherit" w:cs="Times New Roman"/>
-                <w:color w:val="000000"/>
-                <w:sz w:val="24"/>
-                <w:szCs w:val="24"/>
-              </w:rPr>
-              <w:t>Password</w:t>
-            </w:r>
-            <w:r>
-              <w:rPr>
-                <w:rFonts w:ascii="inherit" w:eastAsia="Times New Roman" w:hAnsi="inherit" w:cs="Times New Roman"/>
-                <w:color w:val="000000"/>
-                <w:sz w:val="24"/>
-                <w:szCs w:val="24"/>
-              </w:rPr>
-              <w:t xml:space="preserve"> correctly</w:t>
+              <w:t>Student successfully enters their Password correctly</w:t>
             </w:r>
           </w:p>
         </w:tc>
@@ -6482,16 +6432,7 @@
                 <w:sz w:val="24"/>
                 <w:szCs w:val="24"/>
               </w:rPr>
-              <w:t xml:space="preserve">Once logged in, student </w:t>
-            </w:r>
-            <w:r>
-              <w:rPr>
-                <w:rFonts w:ascii="inherit" w:eastAsia="Times New Roman" w:hAnsi="inherit" w:cs="Times New Roman"/>
-                <w:color w:val="000000"/>
-                <w:sz w:val="24"/>
-                <w:szCs w:val="24"/>
-              </w:rPr>
-              <w:t xml:space="preserve">taps on the </w:t>
+              <w:t xml:space="preserve">Once logged in, student taps on the </w:t>
             </w:r>
             <w:proofErr w:type="spellStart"/>
             <w:r>
@@ -6511,43 +6452,7 @@
                 <w:sz w:val="24"/>
                 <w:szCs w:val="24"/>
               </w:rPr>
-              <w:t xml:space="preserve"> tab – student </w:t>
-            </w:r>
-            <w:r>
-              <w:rPr>
-                <w:rFonts w:ascii="inherit" w:eastAsia="Times New Roman" w:hAnsi="inherit" w:cs="Times New Roman"/>
-                <w:color w:val="000000"/>
-                <w:sz w:val="24"/>
-                <w:szCs w:val="24"/>
-              </w:rPr>
-              <w:t xml:space="preserve">has the </w:t>
-            </w:r>
-            <w:r>
-              <w:rPr>
-                <w:rFonts w:ascii="inherit" w:eastAsia="Times New Roman" w:hAnsi="inherit" w:cs="Times New Roman"/>
-                <w:color w:val="000000"/>
-                <w:sz w:val="24"/>
-                <w:szCs w:val="24"/>
-              </w:rPr>
-              <w:t>alternative option</w:t>
-            </w:r>
-            <w:r>
-              <w:rPr>
-                <w:rFonts w:ascii="inherit" w:eastAsia="Times New Roman" w:hAnsi="inherit" w:cs="Times New Roman"/>
-                <w:color w:val="000000"/>
-                <w:sz w:val="24"/>
-                <w:szCs w:val="24"/>
-              </w:rPr>
-              <w:t xml:space="preserve"> </w:t>
-            </w:r>
-            <w:r>
-              <w:rPr>
-                <w:rFonts w:ascii="inherit" w:eastAsia="Times New Roman" w:hAnsi="inherit" w:cs="Times New Roman"/>
-                <w:color w:val="000000"/>
-                <w:sz w:val="24"/>
-                <w:szCs w:val="24"/>
-              </w:rPr>
-              <w:t>to complete the tasks that are currently posted &amp; available</w:t>
+              <w:t xml:space="preserve"> tab – student has the alternative option to complete the tasks that are currently posted &amp; available</w:t>
             </w:r>
           </w:p>
         </w:tc>
@@ -7608,29 +7513,7 @@
                 <w:sz w:val="27"/>
                 <w:szCs w:val="27"/>
               </w:rPr>
-              <w:t>ase 6</w:t>
-            </w:r>
-            <w:r>
-              <w:rPr>
-                <w:rFonts w:ascii="inherit" w:eastAsia="Times New Roman" w:hAnsi="inherit" w:cs="Times New Roman"/>
-                <w:b/>
-                <w:bCs/>
-                <w:color w:val="000000"/>
-                <w:sz w:val="27"/>
-                <w:szCs w:val="27"/>
-              </w:rPr>
-              <w:t xml:space="preserve">: </w:t>
-            </w:r>
-            <w:r>
-              <w:rPr>
-                <w:rFonts w:ascii="inherit" w:eastAsia="Times New Roman" w:hAnsi="inherit" w:cs="Times New Roman"/>
-                <w:b/>
-                <w:bCs/>
-                <w:color w:val="000000"/>
-                <w:sz w:val="27"/>
-                <w:szCs w:val="27"/>
-              </w:rPr>
-              <w:t>Task Completion</w:t>
+              <w:t>ase 6: Task Completion</w:t>
             </w:r>
             <w:r>
               <w:rPr>
@@ -8626,8 +8509,6 @@
           <w:szCs w:val="24"/>
         </w:rPr>
       </w:pPr>
-      <w:bookmarkStart w:id="0" w:name="_GoBack"/>
-      <w:bookmarkEnd w:id="0"/>
     </w:p>
     <w:sectPr>
       <w:pgSz w:w="12240" w:h="15840"/>

</xml_diff>